<commit_message>
mise a jour du dossier examens
</commit_message>
<xml_diff>
--- a/mondossierprof.docx
+++ b/mondossierprof.docx
@@ -171,7 +171,6 @@
               <w:docPart w:val="D552A71AF2B2467AA62E2628BBD935C4"/>
             </w:placeholder>
           </w:sdtPr>
-          <w:sdtEndPr/>
           <w:sdtContent>
             <w:tc>
               <w:tcPr>
@@ -276,7 +275,6 @@
               <w:docPart w:val="858A3C3711734741B0C36646E3E36B3B"/>
             </w:placeholder>
           </w:sdtPr>
-          <w:sdtEndPr/>
           <w:sdtContent>
             <w:tc>
               <w:tcPr>
@@ -382,7 +380,6 @@
               <w:docPart w:val="E233C1B997304BB98D02CDBB35ACD1FB"/>
             </w:placeholder>
           </w:sdtPr>
-          <w:sdtEndPr/>
           <w:sdtContent>
             <w:tc>
               <w:tcPr>
@@ -486,7 +483,6 @@
               <w:docPart w:val="7E314413454C4D9885B239A9C6BB8220"/>
             </w:placeholder>
           </w:sdtPr>
-          <w:sdtEndPr/>
           <w:sdtContent>
             <w:tc>
               <w:tcPr>
@@ -770,7 +766,6 @@
               <w:docPart w:val="2535ABE7E1F24C28B2DC27BDE0D19C68"/>
             </w:placeholder>
           </w:sdtPr>
-          <w:sdtEndPr/>
           <w:sdtContent>
             <w:tc>
               <w:tcPr>
@@ -925,7 +920,6 @@
               <w14:uncheckedState w14:val="2610" w14:font="MS Gothic"/>
             </w14:checkbox>
           </w:sdtPr>
-          <w:sdtEndPr/>
           <w:sdtContent>
             <w:tc>
               <w:tcPr>
@@ -1005,7 +999,6 @@
               <w14:uncheckedState w14:val="2610" w14:font="MS Gothic"/>
             </w14:checkbox>
           </w:sdtPr>
-          <w:sdtEndPr/>
           <w:sdtContent>
             <w:tc>
               <w:tcPr>
@@ -2169,7 +2162,6 @@
               <w:docPart w:val="336334CA4BE347A19AB7E7D8CC91F418"/>
             </w:placeholder>
           </w:sdtPr>
-          <w:sdtEndPr/>
           <w:sdtContent>
             <w:tc>
               <w:tcPr>
@@ -2925,7 +2917,6 @@
               <w:docPart w:val="AD160F142FD84797A726A5D7D953AE0E"/>
             </w:placeholder>
           </w:sdtPr>
-          <w:sdtEndPr/>
           <w:sdtContent>
             <w:tc>
               <w:tcPr>
@@ -4384,7 +4375,6 @@
               <w:listItem w:displayText="5" w:value="5"/>
             </w:comboBox>
           </w:sdtPr>
-          <w:sdtEndPr/>
           <w:sdtContent>
             <w:tc>
               <w:tcPr>
@@ -4432,7 +4422,6 @@
               <w:docPart w:val="A889D5C0D9214456BFCF1668ABE5310C"/>
             </w:placeholder>
           </w:sdtPr>
-          <w:sdtEndPr/>
           <w:sdtContent>
             <w:tc>
               <w:tcPr>
@@ -4599,7 +4588,6 @@
               <w:docPart w:val="8861F572313945389C55146DA0D5B702"/>
             </w:placeholder>
           </w:sdtPr>
-          <w:sdtEndPr/>
           <w:sdtContent>
             <w:tc>
               <w:tcPr>
@@ -5074,23 +5062,7 @@
                 <w:rFonts w:ascii="Times New Roman" w:hAnsi="Times New Roman"/>
                 <w:color w:val="404040"/>
               </w:rPr>
-              <w:t xml:space="preserve"> un repository que j’ai </w:t>
-            </w:r>
-            <w:proofErr w:type="spellStart"/>
-            <w:r>
-              <w:rPr>
-                <w:rFonts w:ascii="Times New Roman" w:hAnsi="Times New Roman"/>
-                <w:color w:val="404040"/>
-              </w:rPr>
-              <w:t>crée</w:t>
-            </w:r>
-            <w:proofErr w:type="spellEnd"/>
-            <w:r>
-              <w:rPr>
-                <w:rFonts w:ascii="Times New Roman" w:hAnsi="Times New Roman"/>
-                <w:color w:val="404040"/>
-              </w:rPr>
-              <w:t xml:space="preserve"> sur GIT .</w:t>
+              <w:t xml:space="preserve"> un repository que j’ai crée sur GIT .</w:t>
             </w:r>
           </w:p>
           <w:p>
@@ -5228,23 +5200,7 @@
                 <w:rFonts w:ascii="Times New Roman" w:hAnsi="Times New Roman"/>
                 <w:color w:val="404040"/>
               </w:rPr>
-              <w:t xml:space="preserve">l’ouverture  du menu et ses transitions, au clic de la souris sur un </w:t>
-            </w:r>
-            <w:proofErr w:type="spellStart"/>
-            <w:r>
-              <w:rPr>
-                <w:rFonts w:ascii="Times New Roman" w:hAnsi="Times New Roman"/>
-                <w:color w:val="404040"/>
-              </w:rPr>
-              <w:t>icon</w:t>
-            </w:r>
-            <w:proofErr w:type="spellEnd"/>
-            <w:r>
-              <w:rPr>
-                <w:rFonts w:ascii="Times New Roman" w:hAnsi="Times New Roman"/>
-                <w:color w:val="404040"/>
-              </w:rPr>
-              <w:t xml:space="preserve"> burger. </w:t>
+              <w:t xml:space="preserve">l’ouverture  du menu et ses transitions, au clic de la souris sur un icon burger. </w:t>
             </w:r>
           </w:p>
           <w:p>
@@ -5325,62 +5281,37 @@
                 <w:rFonts w:ascii="Times New Roman" w:hAnsi="Times New Roman"/>
                 <w:color w:val="404040"/>
               </w:rPr>
-              <w:t xml:space="preserve">médias </w:t>
-            </w:r>
-            <w:proofErr w:type="spellStart"/>
+              <w:t xml:space="preserve">médias queries </w:t>
+            </w:r>
             <w:r>
               <w:rPr>
                 <w:rFonts w:ascii="Times New Roman" w:hAnsi="Times New Roman"/>
                 <w:color w:val="404040"/>
-              </w:rPr>
-              <w:t>queries</w:t>
-            </w:r>
-            <w:proofErr w:type="spellEnd"/>
+                <w:spacing w:val="-57"/>
+              </w:rPr>
+              <w:t xml:space="preserve">  </w:t>
+            </w:r>
             <w:r>
               <w:rPr>
                 <w:rFonts w:ascii="Times New Roman" w:hAnsi="Times New Roman"/>
                 <w:color w:val="404040"/>
               </w:rPr>
+              <w:t>en</w:t>
+            </w:r>
+            <w:r>
+              <w:rPr>
+                <w:rFonts w:ascii="Times New Roman" w:hAnsi="Times New Roman"/>
+                <w:color w:val="404040"/>
+                <w:spacing w:val="-1"/>
+              </w:rPr>
               <w:t xml:space="preserve"> </w:t>
             </w:r>
             <w:r>
               <w:rPr>
                 <w:rFonts w:ascii="Times New Roman" w:hAnsi="Times New Roman"/>
                 <w:color w:val="404040"/>
-                <w:spacing w:val="-57"/>
-              </w:rPr>
-              <w:t xml:space="preserve">  </w:t>
-            </w:r>
-            <w:r>
-              <w:rPr>
-                <w:rFonts w:ascii="Times New Roman" w:hAnsi="Times New Roman"/>
-                <w:color w:val="404040"/>
-              </w:rPr>
-              <w:t>en</w:t>
-            </w:r>
-            <w:r>
-              <w:rPr>
-                <w:rFonts w:ascii="Times New Roman" w:hAnsi="Times New Roman"/>
-                <w:color w:val="404040"/>
-                <w:spacing w:val="-1"/>
-              </w:rPr>
-              <w:t xml:space="preserve"> </w:t>
-            </w:r>
-            <w:proofErr w:type="spellStart"/>
-            <w:r>
-              <w:rPr>
-                <w:rFonts w:ascii="Times New Roman" w:hAnsi="Times New Roman"/>
-                <w:color w:val="404040"/>
-              </w:rPr>
-              <w:t>Scss</w:t>
-            </w:r>
-            <w:proofErr w:type="spellEnd"/>
-            <w:r>
-              <w:rPr>
-                <w:rFonts w:ascii="Times New Roman" w:hAnsi="Times New Roman"/>
-                <w:color w:val="404040"/>
-              </w:rPr>
-              <w:t xml:space="preserve"> afin</w:t>
+              </w:rPr>
+              <w:t>Scss afin</w:t>
             </w:r>
             <w:r>
               <w:rPr>
@@ -5643,7 +5574,7 @@
                 <w:color w:val="404040"/>
                 <w:sz w:val="24"/>
               </w:rPr>
-              <w:t xml:space="preserve">         GIT</w:t>
+              <w:t xml:space="preserve">      GIT</w:t>
             </w:r>
             <w:r>
               <w:rPr>
@@ -5739,13 +5670,14 @@
           <w:p>
             <w:pPr>
               <w:spacing w:line="270" w:lineRule="exact"/>
-              <w:ind w:left="134"/>
-              <w:rPr>
-                <w:sz w:val="24"/>
-              </w:rPr>
-            </w:pPr>
-            <w:r>
-              <w:rPr>
+              <w:rPr>
+                <w:color w:val="404040"/>
+                <w:sz w:val="24"/>
+              </w:rPr>
+            </w:pPr>
+            <w:r>
+              <w:rPr>
+                <w:color w:val="404040"/>
                 <w:sz w:val="24"/>
               </w:rPr>
               <w:t xml:space="preserve">      </w:t>
@@ -5753,14 +5685,6 @@
             <w:r>
               <w:rPr>
                 <w:color w:val="404040"/>
-                <w:spacing w:val="-58"/>
-                <w:sz w:val="24"/>
-              </w:rPr>
-              <w:t xml:space="preserve">         </w:t>
-            </w:r>
-            <w:r>
-              <w:rPr>
-                <w:color w:val="404040"/>
                 <w:sz w:val="24"/>
               </w:rPr>
               <w:t>Inspecteur</w:t>
@@ -5768,7 +5692,6 @@
             <w:r>
               <w:rPr>
                 <w:color w:val="404040"/>
-                <w:spacing w:val="-1"/>
                 <w:sz w:val="24"/>
               </w:rPr>
               <w:t xml:space="preserve"> </w:t>
@@ -5783,7 +5706,6 @@
             <w:r>
               <w:rPr>
                 <w:color w:val="404040"/>
-                <w:spacing w:val="-1"/>
                 <w:sz w:val="24"/>
               </w:rPr>
               <w:t xml:space="preserve"> </w:t>
@@ -5798,7 +5720,6 @@
             <w:r>
               <w:rPr>
                 <w:color w:val="404040"/>
-                <w:spacing w:val="-1"/>
                 <w:sz w:val="24"/>
               </w:rPr>
               <w:t xml:space="preserve"> </w:t>
@@ -5813,7 +5734,6 @@
             <w:r>
               <w:rPr>
                 <w:color w:val="404040"/>
-                <w:spacing w:val="-1"/>
                 <w:sz w:val="24"/>
               </w:rPr>
               <w:t xml:space="preserve"> </w:t>
@@ -5828,11 +5748,9 @@
           </w:p>
           <w:p>
             <w:pPr>
-              <w:spacing w:line="233" w:lineRule="auto"/>
-              <w:ind w:left="136" w:right="3742"/>
-              <w:rPr>
-                <w:color w:val="404040"/>
-                <w:spacing w:val="-58"/>
+              <w:spacing w:line="270" w:lineRule="exact"/>
+              <w:rPr>
+                <w:color w:val="404040"/>
                 <w:sz w:val="24"/>
               </w:rPr>
             </w:pPr>
@@ -5846,9 +5764,9 @@
           </w:p>
           <w:p>
             <w:pPr>
-              <w:spacing w:line="232" w:lineRule="auto"/>
-              <w:ind w:left="134" w:right="5081"/>
-              <w:rPr>
+              <w:spacing w:line="270" w:lineRule="exact"/>
+              <w:rPr>
+                <w:color w:val="404040"/>
                 <w:sz w:val="24"/>
               </w:rPr>
             </w:pPr>
@@ -5862,7 +5780,6 @@
             <w:r>
               <w:rPr>
                 <w:color w:val="404040"/>
-                <w:spacing w:val="-1"/>
                 <w:sz w:val="24"/>
               </w:rPr>
               <w:t xml:space="preserve"> </w:t>
@@ -5877,7 +5794,6 @@
             <w:r>
               <w:rPr>
                 <w:color w:val="404040"/>
-                <w:spacing w:val="-1"/>
                 <w:sz w:val="24"/>
               </w:rPr>
               <w:t xml:space="preserve"> </w:t>
@@ -5888,53 +5804,51 @@
                 <w:sz w:val="24"/>
               </w:rPr>
               <w:t>design.</w:t>
+            </w:r>
+          </w:p>
+          <w:p>
+            <w:pPr>
+              <w:spacing w:line="270" w:lineRule="exact"/>
+              <w:rPr>
+                <w:color w:val="404040"/>
+                <w:sz w:val="24"/>
+              </w:rPr>
+            </w:pPr>
+            <w:r>
+              <w:rPr>
+                <w:color w:val="404040"/>
+                <w:sz w:val="24"/>
+              </w:rPr>
+              <w:t xml:space="preserve">      JS natif pour le menu burger </w:t>
+            </w:r>
+            <w:r>
+              <w:rPr>
+                <w:color w:val="404040"/>
+                <w:sz w:val="24"/>
+              </w:rPr>
+              <w:t xml:space="preserve"> </w:t>
+            </w:r>
+          </w:p>
+          <w:p>
+            <w:pPr>
+              <w:spacing w:line="270" w:lineRule="exact"/>
+              <w:rPr>
+                <w:color w:val="404040"/>
+                <w:sz w:val="24"/>
+              </w:rPr>
+            </w:pPr>
+            <w:r>
+              <w:rPr>
+                <w:color w:val="404040"/>
+                <w:sz w:val="24"/>
+              </w:rPr>
+              <w:t xml:space="preserve">      CDNJS librairie javascript pour les animations </w:t>
             </w:r>
           </w:p>
           <w:p>
             <w:pPr>
               <w:spacing w:line="230" w:lineRule="auto"/>
               <w:ind w:left="134" w:right="6381"/>
-              <w:rPr>
-                <w:color w:val="404040"/>
-                <w:sz w:val="24"/>
-              </w:rPr>
-            </w:pPr>
-            <w:r>
-              <w:rPr>
-                <w:color w:val="404040"/>
-                <w:sz w:val="24"/>
-              </w:rPr>
-              <w:t xml:space="preserve">      JS natif pour le menu burger </w:t>
-            </w:r>
-            <w:r>
-              <w:rPr>
-                <w:color w:val="404040"/>
-                <w:spacing w:val="-57"/>
-                <w:sz w:val="24"/>
-              </w:rPr>
-              <w:t xml:space="preserve"> </w:t>
-            </w:r>
-          </w:p>
-          <w:p>
-            <w:pPr>
-              <w:spacing w:line="230" w:lineRule="auto"/>
-              <w:ind w:left="136" w:right="4536"/>
-              <w:rPr>
-                <w:sz w:val="24"/>
-              </w:rPr>
-            </w:pPr>
-            <w:r>
-              <w:rPr>
-                <w:color w:val="404040"/>
-                <w:sz w:val="24"/>
-              </w:rPr>
-              <w:t xml:space="preserve">      CDNJS librairie javascript pour les animations </w:t>
-            </w:r>
-          </w:p>
-          <w:p>
-            <w:pPr>
-              <w:pStyle w:val="Paragraphedeliste"/>
-              <w:widowControl w:val="0"/>
               <w:rPr>
                 <w:rFonts w:cstheme="minorHAnsi"/>
                 <w:color w:val="404040" w:themeColor="text1" w:themeTint="BF"/>
@@ -6441,7 +6355,6 @@
                   <w:docPart w:val="48ED00B94D4C437D92AEDCC4681515F9"/>
                 </w:placeholder>
               </w:sdtPr>
-              <w:sdtEndPr/>
               <w:sdtContent>
                 <w:r>
                   <w:rPr>
@@ -6595,7 +6508,6 @@
                   <w:calendar w:val="gregorian"/>
                 </w:date>
               </w:sdtPr>
-              <w:sdtEndPr/>
               <w:sdtContent>
                 <w:r>
                   <w:rPr>
@@ -6675,14 +6587,13 @@
                 <w:placeholder>
                   <w:docPart w:val="66AEFE769FE24972ACBE2B58BB5E1CE4"/>
                 </w:placeholder>
-                <w:date w:fullDate="2022-04-08T00:00:00Z">
+                <w:date w:fullDate="2022-04-12T00:00:00Z">
                   <w:dateFormat w:val="dd/MM/yyyy"/>
                   <w:lid w:val="fr-FR"/>
                   <w:storeMappedDataAs w:val="dateTime"/>
                   <w:calendar w:val="gregorian"/>
                 </w:date>
               </w:sdtPr>
-              <w:sdtEndPr/>
               <w:sdtContent>
                 <w:r>
                   <w:rPr>
@@ -6690,7 +6601,7 @@
                     <w:i/>
                     <w:color w:val="000000" w:themeColor="text1"/>
                   </w:rPr>
-                  <w:t>08</w:t>
+                  <w:t>12</w:t>
                 </w:r>
                 <w:r>
                   <w:rPr>
@@ -6982,17 +6893,8 @@
                 <w:rFonts w:ascii="Calibri"/>
                 <w:sz w:val="24"/>
               </w:rPr>
-              <w:t xml:space="preserve">le </w:t>
-            </w:r>
-            <w:proofErr w:type="spellStart"/>
-            <w:r>
-              <w:rPr>
-                <w:rFonts w:ascii="Calibri"/>
-                <w:sz w:val="24"/>
-              </w:rPr>
-              <w:t>github</w:t>
-            </w:r>
-            <w:proofErr w:type="spellEnd"/>
+              <w:t>le github</w:t>
+            </w:r>
             <w:r>
               <w:rPr>
                 <w:rFonts w:ascii="Calibri"/>
@@ -7162,7 +7064,6 @@
               <w:listItem w:displayText="5" w:value="5"/>
             </w:comboBox>
           </w:sdtPr>
-          <w:sdtEndPr/>
           <w:sdtContent>
             <w:tc>
               <w:tcPr>
@@ -7210,7 +7111,6 @@
               <w:docPart w:val="E7E95BB445C94B70A90C862E03D51C1B"/>
             </w:placeholder>
           </w:sdtPr>
-          <w:sdtEndPr/>
           <w:sdtContent>
             <w:sdt>
               <w:sdtPr>
@@ -7228,7 +7128,6 @@
                   <w:docPart w:val="2B813CB0E15C4DF892DEDF01BEB2DF8E"/>
                 </w:placeholder>
               </w:sdtPr>
-              <w:sdtEndPr/>
               <w:sdtContent>
                 <w:tc>
                   <w:tcPr>
@@ -7403,7 +7302,6 @@
               <w:docPart w:val="DE2CB66794414BB499DCD0D5C1283B32"/>
             </w:placeholder>
           </w:sdtPr>
-          <w:sdtEndPr/>
           <w:sdtContent>
             <w:sdt>
               <w:sdtPr>
@@ -7418,7 +7316,6 @@
                   <w:docPart w:val="4C26348275FC4832AE5FB0ACDEBD2E21"/>
                 </w:placeholder>
               </w:sdtPr>
-              <w:sdtEndPr/>
               <w:sdtContent>
                 <w:tc>
                   <w:tcPr>
@@ -7660,23 +7557,7 @@
                 <w:sz w:val="24"/>
                 <w:szCs w:val="24"/>
               </w:rPr>
-              <w:t xml:space="preserve"> Le but de ce projet était de rendre facile et adaptable le contenu du site (comme un site </w:t>
-            </w:r>
-            <w:proofErr w:type="spellStart"/>
-            <w:r>
-              <w:rPr>
-                <w:sz w:val="24"/>
-                <w:szCs w:val="24"/>
-              </w:rPr>
-              <w:t>wordpress</w:t>
-            </w:r>
-            <w:proofErr w:type="spellEnd"/>
-            <w:r>
-              <w:rPr>
-                <w:sz w:val="24"/>
-                <w:szCs w:val="24"/>
-              </w:rPr>
-              <w:t xml:space="preserve">) mais en ayant un accès total au code et en créant notre propre thème. </w:t>
+              <w:t xml:space="preserve"> Le but de ce projet était de rendre facile et adaptable le contenu du site (comme un site wordpress) mais en ayant un accès total au code et en créant notre propre thème. </w:t>
             </w:r>
           </w:p>
           <w:p>
@@ -7705,7 +7586,6 @@
               </w:rPr>
               <w:t xml:space="preserve">Avant de commencer, le service marketing avait fait des rapports concernant les types de pages et leurs contenus et le graphiste en charge du design a créé les </w:t>
             </w:r>
-            <w:proofErr w:type="spellStart"/>
             <w:r>
               <w:rPr>
                 <w:sz w:val="24"/>
@@ -7725,15 +7605,7 @@
                 <w:sz w:val="24"/>
                 <w:szCs w:val="24"/>
               </w:rPr>
-              <w:t>tes</w:t>
-            </w:r>
-            <w:proofErr w:type="spellEnd"/>
-            <w:r>
-              <w:rPr>
-                <w:sz w:val="24"/>
-                <w:szCs w:val="24"/>
-              </w:rPr>
-              <w:t xml:space="preserve"> .</w:t>
+              <w:t>tes .</w:t>
             </w:r>
           </w:p>
           <w:p>
@@ -7760,23 +7632,7 @@
                 <w:sz w:val="24"/>
                 <w:szCs w:val="24"/>
               </w:rPr>
-              <w:t xml:space="preserve">J’ai </w:t>
-            </w:r>
-            <w:proofErr w:type="spellStart"/>
-            <w:r>
-              <w:rPr>
-                <w:sz w:val="24"/>
-                <w:szCs w:val="24"/>
-              </w:rPr>
-              <w:t>créer</w:t>
-            </w:r>
-            <w:proofErr w:type="spellEnd"/>
-            <w:r>
-              <w:rPr>
-                <w:sz w:val="24"/>
-                <w:szCs w:val="24"/>
-              </w:rPr>
-              <w:t xml:space="preserve"> la maquette avec FIGMA .</w:t>
+              <w:t>J’ai créer la maquette avec FIGMA .</w:t>
             </w:r>
           </w:p>
           <w:p>
@@ -7830,23 +7686,7 @@
                 <w:sz w:val="24"/>
                 <w:szCs w:val="24"/>
               </w:rPr>
-              <w:t xml:space="preserve">Tout a été fait en </w:t>
-            </w:r>
-            <w:proofErr w:type="spellStart"/>
-            <w:r>
-              <w:rPr>
-                <w:sz w:val="24"/>
-                <w:szCs w:val="24"/>
-              </w:rPr>
-              <w:t>twig</w:t>
-            </w:r>
-            <w:proofErr w:type="spellEnd"/>
-            <w:r>
-              <w:rPr>
-                <w:sz w:val="24"/>
-                <w:szCs w:val="24"/>
-              </w:rPr>
-              <w:t xml:space="preserve"> (qui est le langage front de Symfony) et CSS ainsi que de l’aide de Bootstrap pour le Responsive</w:t>
+              <w:t>Tout a été fait en twig (qui est le langage front de Symfony) et CSS ainsi que de l’aide de Bootstrap pour le Responsive</w:t>
             </w:r>
             <w:r>
               <w:rPr>
@@ -8046,23 +7886,7 @@
                 <w:color w:val="404040"/>
                 <w:sz w:val="24"/>
               </w:rPr>
-              <w:t xml:space="preserve">Bolt CMS, le </w:t>
-            </w:r>
-            <w:proofErr w:type="spellStart"/>
-            <w:r>
-              <w:rPr>
-                <w:color w:val="404040"/>
-                <w:sz w:val="24"/>
-              </w:rPr>
-              <w:t>framework</w:t>
-            </w:r>
-            <w:proofErr w:type="spellEnd"/>
-            <w:r>
-              <w:rPr>
-                <w:color w:val="404040"/>
-                <w:sz w:val="24"/>
-              </w:rPr>
-              <w:t xml:space="preserve"> installé </w:t>
+              <w:t xml:space="preserve">Bolt CMS, le framework installé </w:t>
             </w:r>
           </w:p>
           <w:p>
@@ -8182,23 +8006,7 @@
                 <w:color w:val="404040"/>
                 <w:sz w:val="24"/>
               </w:rPr>
-              <w:t xml:space="preserve">Framework PHP Symfony pour la partie </w:t>
-            </w:r>
-            <w:proofErr w:type="spellStart"/>
-            <w:r>
-              <w:rPr>
-                <w:color w:val="404040"/>
-                <w:sz w:val="24"/>
-              </w:rPr>
-              <w:t>back-end</w:t>
-            </w:r>
-            <w:proofErr w:type="spellEnd"/>
-            <w:r>
-              <w:rPr>
-                <w:color w:val="404040"/>
-                <w:sz w:val="24"/>
-              </w:rPr>
-              <w:t xml:space="preserve"> </w:t>
+              <w:t xml:space="preserve">Framework PHP Symfony pour la partie back-end </w:t>
             </w:r>
           </w:p>
           <w:p>
@@ -8246,23 +8054,7 @@
                 <w:color w:val="404040"/>
                 <w:sz w:val="24"/>
               </w:rPr>
-              <w:t xml:space="preserve">La suite </w:t>
-            </w:r>
-            <w:proofErr w:type="spellStart"/>
-            <w:r>
-              <w:rPr>
-                <w:color w:val="404040"/>
-                <w:sz w:val="24"/>
-              </w:rPr>
-              <w:t>Atlassian</w:t>
-            </w:r>
-            <w:proofErr w:type="spellEnd"/>
-            <w:r>
-              <w:rPr>
-                <w:color w:val="404040"/>
-                <w:sz w:val="24"/>
-              </w:rPr>
-              <w:t xml:space="preserve"> (Trello, Jira, Confluence) pour la gestion des tâches à accomplir </w:t>
+              <w:t xml:space="preserve">La suite Atlassian (Trello, Jira, Confluence) pour la gestion des tâches à accomplir </w:t>
             </w:r>
           </w:p>
           <w:p>
@@ -8774,7 +8566,6 @@
                 <w:docPart w:val="473E38C9AD8943A88D8CA2AA86343ADD"/>
               </w:placeholder>
             </w:sdtPr>
-            <w:sdtEndPr/>
             <w:sdtContent>
               <w:p>
                 <w:pPr>
@@ -8926,7 +8717,6 @@
                   <w:calendar w:val="gregorian"/>
                 </w:date>
               </w:sdtPr>
-              <w:sdtEndPr/>
               <w:sdtContent>
                 <w:r>
                   <w:rPr>
@@ -9013,7 +8803,6 @@
                   <w:calendar w:val="gregorian"/>
                 </w:date>
               </w:sdtPr>
-              <w:sdtEndPr/>
               <w:sdtContent>
                 <w:r>
                   <w:rPr>
@@ -9325,7 +9114,6 @@
               <w:listItem w:displayText="5" w:value="5"/>
             </w:comboBox>
           </w:sdtPr>
-          <w:sdtEndPr/>
           <w:sdtContent>
             <w:tc>
               <w:tcPr>
@@ -9373,7 +9161,6 @@
               <w:docPart w:val="945F3DB3CC13495AAC40FD9FAF053D11"/>
             </w:placeholder>
           </w:sdtPr>
-          <w:sdtEndPr/>
           <w:sdtContent>
             <w:tc>
               <w:tcPr>
@@ -9562,7 +9349,6 @@
               <w:docPart w:val="664773E8CC8E4FE0A5F058AC9C8F6074"/>
             </w:placeholder>
           </w:sdtPr>
-          <w:sdtEndPr/>
           <w:sdtContent>
             <w:tc>
               <w:tcPr>
@@ -9838,23 +9624,7 @@
                 <w:sz w:val="24"/>
                 <w:szCs w:val="24"/>
               </w:rPr>
-              <w:t xml:space="preserve">  </w:t>
-            </w:r>
-            <w:proofErr w:type="spellStart"/>
-            <w:r>
-              <w:rPr>
-                <w:sz w:val="24"/>
-                <w:szCs w:val="24"/>
-              </w:rPr>
-              <w:t>BoltCMS</w:t>
-            </w:r>
-            <w:proofErr w:type="spellEnd"/>
-            <w:r>
-              <w:rPr>
-                <w:sz w:val="24"/>
-                <w:szCs w:val="24"/>
-              </w:rPr>
-              <w:t xml:space="preserve"> génère sa propre administration du site (les bases) mais j’ai réalisé toute</w:t>
+              <w:t xml:space="preserve">  BoltCMS génère sa propre administration du site (les bases) mais j’ai réalisé toute</w:t>
             </w:r>
             <w:r>
               <w:rPr>
@@ -9926,23 +9696,7 @@
                 <w:sz w:val="24"/>
                 <w:szCs w:val="24"/>
               </w:rPr>
-              <w:t xml:space="preserve">   J’ai aussi intégré un formulaire de contact via </w:t>
-            </w:r>
-            <w:proofErr w:type="spellStart"/>
-            <w:r>
-              <w:rPr>
-                <w:sz w:val="24"/>
-                <w:szCs w:val="24"/>
-              </w:rPr>
-              <w:t>SendInBlue</w:t>
-            </w:r>
-            <w:proofErr w:type="spellEnd"/>
-            <w:r>
-              <w:rPr>
-                <w:sz w:val="24"/>
-                <w:szCs w:val="24"/>
-              </w:rPr>
-              <w:t xml:space="preserve"> qui est un service de gestion de newsletter</w:t>
+              <w:t xml:space="preserve">   J’ai aussi intégré un formulaire de contact via SendInBlue qui est un service de gestion de newsletter</w:t>
             </w:r>
           </w:p>
           <w:p>
@@ -9959,23 +9713,7 @@
                 <w:sz w:val="24"/>
                 <w:szCs w:val="24"/>
               </w:rPr>
-              <w:t xml:space="preserve">   et de liste de contact (déjà utilisé par l’entreprise qui souhaitait centraliser au </w:t>
-            </w:r>
-            <w:proofErr w:type="spellStart"/>
-            <w:r>
-              <w:rPr>
-                <w:sz w:val="24"/>
-                <w:szCs w:val="24"/>
-              </w:rPr>
-              <w:t>meme</w:t>
-            </w:r>
-            <w:proofErr w:type="spellEnd"/>
-            <w:r>
-              <w:rPr>
-                <w:sz w:val="24"/>
-                <w:szCs w:val="24"/>
-              </w:rPr>
-              <w:t xml:space="preserve"> endroit </w:t>
+              <w:t xml:space="preserve">   et de liste de contact (déjà utilisé par l’entreprise qui souhaitait centraliser au meme endroit </w:t>
             </w:r>
           </w:p>
           <w:p>
@@ -10081,23 +9819,7 @@
                 <w:sz w:val="24"/>
                 <w:szCs w:val="24"/>
               </w:rPr>
-              <w:t>J’ai créé des types de contenu (</w:t>
-            </w:r>
-            <w:proofErr w:type="spellStart"/>
-            <w:r>
-              <w:rPr>
-                <w:sz w:val="24"/>
-                <w:szCs w:val="24"/>
-              </w:rPr>
-              <w:t>ContentType</w:t>
-            </w:r>
-            <w:proofErr w:type="spellEnd"/>
-            <w:r>
-              <w:rPr>
-                <w:sz w:val="24"/>
-                <w:szCs w:val="24"/>
-              </w:rPr>
-              <w:t>) et facilité leur administration</w:t>
+              <w:t>J’ai créé des types de contenu (ContentType) et facilité leur administration</w:t>
             </w:r>
             <w:r>
               <w:rPr>
@@ -10293,23 +10015,7 @@
                 <w:color w:val="404040"/>
                 <w:sz w:val="24"/>
               </w:rPr>
-              <w:t xml:space="preserve">Framework PHP Symfony pour la partie </w:t>
-            </w:r>
-            <w:proofErr w:type="spellStart"/>
-            <w:r>
-              <w:rPr>
-                <w:color w:val="404040"/>
-                <w:sz w:val="24"/>
-              </w:rPr>
-              <w:t>back-end</w:t>
-            </w:r>
-            <w:proofErr w:type="spellEnd"/>
-            <w:r>
-              <w:rPr>
-                <w:color w:val="404040"/>
-                <w:sz w:val="24"/>
-              </w:rPr>
-              <w:t xml:space="preserve"> </w:t>
+              <w:t xml:space="preserve">Framework PHP Symfony pour la partie back-end </w:t>
             </w:r>
           </w:p>
           <w:p>
@@ -10750,7 +10456,6 @@
                   <w:docPart w:val="5030A7A3B27D4876A4A89AF160BA4349"/>
                 </w:placeholder>
               </w:sdtPr>
-              <w:sdtEndPr/>
               <w:sdtContent>
                 <w:r>
                   <w:rPr>
@@ -10899,7 +10604,6 @@
                   <w:calendar w:val="gregorian"/>
                 </w:date>
               </w:sdtPr>
-              <w:sdtEndPr/>
               <w:sdtContent>
                 <w:r>
                   <w:rPr>
@@ -10986,7 +10690,6 @@
                   <w:calendar w:val="gregorian"/>
                 </w:date>
               </w:sdtPr>
-              <w:sdtEndPr/>
               <w:sdtContent>
                 <w:r>
                   <w:rPr>
@@ -11298,7 +11001,6 @@
               <w:listItem w:displayText="5" w:value="5"/>
             </w:comboBox>
           </w:sdtPr>
-          <w:sdtEndPr/>
           <w:sdtContent>
             <w:tc>
               <w:tcPr>
@@ -11346,7 +11048,6 @@
               <w:docPart w:val="DC999FE995144CF290ABB85B8D0B33E2"/>
             </w:placeholder>
           </w:sdtPr>
-          <w:sdtEndPr/>
           <w:sdtContent>
             <w:tc>
               <w:tcPr>
@@ -11544,7 +11245,6 @@
               <w:docPart w:val="A97383B121B34E3191C1228C56F14032"/>
             </w:placeholder>
           </w:sdtPr>
-          <w:sdtEndPr/>
           <w:sdtContent>
             <w:sdt>
               <w:sdtPr>
@@ -11559,7 +11259,6 @@
                   <w:docPart w:val="405F2F0C524445C39A92212AD23B7217"/>
                 </w:placeholder>
               </w:sdtPr>
-              <w:sdtEndPr/>
               <w:sdtContent>
                 <w:tc>
                   <w:tcPr>
@@ -11769,35 +11468,7 @@
               <w:rPr>
                 <w:rFonts w:ascii="Times New Roman" w:eastAsia="Times New Roman" w:hAnsi="Times New Roman" w:cs="Times New Roman"/>
               </w:rPr>
-              <w:t xml:space="preserve">   la structure du mcd. J’ai ensuite procédé à la réalisation du </w:t>
-            </w:r>
-            <w:proofErr w:type="spellStart"/>
-            <w:r>
-              <w:rPr>
-                <w:rFonts w:ascii="Times New Roman" w:eastAsia="Times New Roman" w:hAnsi="Times New Roman" w:cs="Times New Roman"/>
-              </w:rPr>
-              <w:t>mld</w:t>
-            </w:r>
-            <w:proofErr w:type="spellEnd"/>
-            <w:r>
-              <w:rPr>
-                <w:rFonts w:ascii="Times New Roman" w:eastAsia="Times New Roman" w:hAnsi="Times New Roman" w:cs="Times New Roman"/>
-              </w:rPr>
-              <w:t xml:space="preserve"> sur </w:t>
-            </w:r>
-            <w:proofErr w:type="spellStart"/>
-            <w:r>
-              <w:rPr>
-                <w:rFonts w:ascii="Times New Roman" w:eastAsia="Times New Roman" w:hAnsi="Times New Roman" w:cs="Times New Roman"/>
-              </w:rPr>
-              <w:t>workbench</w:t>
-            </w:r>
-            <w:proofErr w:type="spellEnd"/>
-            <w:r>
-              <w:rPr>
-                <w:rFonts w:ascii="Times New Roman" w:eastAsia="Times New Roman" w:hAnsi="Times New Roman" w:cs="Times New Roman"/>
-              </w:rPr>
-              <w:t xml:space="preserve"> pour commencer</w:t>
+              <w:t xml:space="preserve">   la structure du mcd. J’ai ensuite procédé à la réalisation du mld sur workbench pour commencer</w:t>
             </w:r>
           </w:p>
           <w:p>
@@ -11831,21 +11502,7 @@
               <w:rPr>
                 <w:rFonts w:ascii="Times New Roman" w:eastAsia="Times New Roman" w:hAnsi="Times New Roman" w:cs="Times New Roman"/>
               </w:rPr>
-              <w:t xml:space="preserve">le </w:t>
-            </w:r>
-            <w:proofErr w:type="spellStart"/>
-            <w:r>
-              <w:rPr>
-                <w:rFonts w:ascii="Times New Roman" w:eastAsia="Times New Roman" w:hAnsi="Times New Roman" w:cs="Times New Roman"/>
-              </w:rPr>
-              <w:t>framework</w:t>
-            </w:r>
-            <w:proofErr w:type="spellEnd"/>
-            <w:r>
-              <w:rPr>
-                <w:rFonts w:ascii="Times New Roman" w:eastAsia="Times New Roman" w:hAnsi="Times New Roman" w:cs="Times New Roman"/>
-              </w:rPr>
-              <w:t xml:space="preserve"> Symfony lui-même utilisé pour créer mon application. </w:t>
+              <w:t xml:space="preserve">le framework Symfony lui-même utilisé pour créer mon application. </w:t>
             </w:r>
           </w:p>
           <w:p>
@@ -11871,21 +11528,7 @@
               <w:rPr>
                 <w:rFonts w:ascii="Times New Roman" w:eastAsia="Times New Roman" w:hAnsi="Times New Roman" w:cs="Times New Roman"/>
               </w:rPr>
-              <w:t xml:space="preserve">  Une fois la base de données créée via Symfony et doctrine </w:t>
-            </w:r>
-            <w:proofErr w:type="spellStart"/>
-            <w:r>
-              <w:rPr>
-                <w:rFonts w:ascii="Times New Roman" w:eastAsia="Times New Roman" w:hAnsi="Times New Roman" w:cs="Times New Roman"/>
-              </w:rPr>
-              <w:t>Orm</w:t>
-            </w:r>
-            <w:proofErr w:type="spellEnd"/>
-            <w:r>
-              <w:rPr>
-                <w:rFonts w:ascii="Times New Roman" w:eastAsia="Times New Roman" w:hAnsi="Times New Roman" w:cs="Times New Roman"/>
-              </w:rPr>
-              <w:t xml:space="preserve">, j’ai installé divers bundles afin de </w:t>
+              <w:t xml:space="preserve">  Une fois la base de données créée via Symfony et doctrine Orm, j’ai installé divers bundles afin de </w:t>
             </w:r>
           </w:p>
           <w:p>
@@ -11927,44 +11570,8 @@
               <w:rPr>
                 <w:rFonts w:ascii="Times New Roman" w:eastAsia="Times New Roman" w:hAnsi="Times New Roman" w:cs="Times New Roman"/>
               </w:rPr>
-              <w:t xml:space="preserve">  En premier j’ai installé </w:t>
-            </w:r>
-            <w:proofErr w:type="spellStart"/>
-            <w:r>
-              <w:rPr>
-                <w:rFonts w:ascii="Times New Roman" w:eastAsia="Times New Roman" w:hAnsi="Times New Roman" w:cs="Times New Roman"/>
-              </w:rPr>
-              <w:t>WebpackEncoreBundle</w:t>
-            </w:r>
-            <w:proofErr w:type="spellEnd"/>
-            <w:r>
-              <w:rPr>
-                <w:rFonts w:ascii="Times New Roman" w:eastAsia="Times New Roman" w:hAnsi="Times New Roman" w:cs="Times New Roman"/>
-              </w:rPr>
-              <w:t xml:space="preserve"> dans le but de pouvoir utiliser un </w:t>
-            </w:r>
-            <w:proofErr w:type="spellStart"/>
-            <w:r>
-              <w:rPr>
-                <w:rFonts w:ascii="Times New Roman" w:eastAsia="Times New Roman" w:hAnsi="Times New Roman" w:cs="Times New Roman"/>
-              </w:rPr>
-              <w:t>pre-processeur</w:t>
-            </w:r>
-            <w:proofErr w:type="spellEnd"/>
-            <w:r>
-              <w:rPr>
-                <w:rFonts w:ascii="Times New Roman" w:eastAsia="Times New Roman" w:hAnsi="Times New Roman" w:cs="Times New Roman"/>
-              </w:rPr>
-              <w:t xml:space="preserve"> </w:t>
-            </w:r>
-            <w:proofErr w:type="spellStart"/>
-            <w:r>
-              <w:rPr>
-                <w:rFonts w:ascii="Times New Roman" w:eastAsia="Times New Roman" w:hAnsi="Times New Roman" w:cs="Times New Roman"/>
-              </w:rPr>
-              <w:t>Sass</w:t>
-            </w:r>
-            <w:proofErr w:type="spellEnd"/>
+              <w:t xml:space="preserve">  En premier j’ai installé WebpackEncoreBundle dans le but de pouvoir utiliser un pre-processeur Sass</w:t>
+            </w:r>
           </w:p>
           <w:p>
             <w:pPr>
@@ -12005,21 +11612,7 @@
               <w:rPr>
                 <w:rFonts w:ascii="Times New Roman" w:eastAsia="Times New Roman" w:hAnsi="Times New Roman" w:cs="Times New Roman"/>
               </w:rPr>
-              <w:t xml:space="preserve">   Ensuite j’ai installé </w:t>
-            </w:r>
-            <w:proofErr w:type="spellStart"/>
-            <w:r>
-              <w:rPr>
-                <w:rFonts w:ascii="Times New Roman" w:eastAsia="Times New Roman" w:hAnsi="Times New Roman" w:cs="Times New Roman"/>
-              </w:rPr>
-              <w:t>EasyAdminbundle</w:t>
-            </w:r>
-            <w:proofErr w:type="spellEnd"/>
-            <w:r>
-              <w:rPr>
-                <w:rFonts w:ascii="Times New Roman" w:eastAsia="Times New Roman" w:hAnsi="Times New Roman" w:cs="Times New Roman"/>
-              </w:rPr>
-              <w:t xml:space="preserve"> pour mettre une interface BackOffice opérationnelle dans la </w:t>
+              <w:t xml:space="preserve">   Ensuite j’ai installé EasyAdminbundle pour mettre une interface BackOffice opérationnelle dans la </w:t>
             </w:r>
           </w:p>
           <w:p>
@@ -12035,21 +11628,7 @@
               <w:rPr>
                 <w:rFonts w:ascii="Times New Roman" w:eastAsia="Times New Roman" w:hAnsi="Times New Roman" w:cs="Times New Roman"/>
               </w:rPr>
-              <w:t xml:space="preserve">   gestion du </w:t>
-            </w:r>
-            <w:proofErr w:type="spellStart"/>
-            <w:r>
-              <w:rPr>
-                <w:rFonts w:ascii="Times New Roman" w:eastAsia="Times New Roman" w:hAnsi="Times New Roman" w:cs="Times New Roman"/>
-              </w:rPr>
-              <w:t>Crud</w:t>
-            </w:r>
-            <w:proofErr w:type="spellEnd"/>
-            <w:r>
-              <w:rPr>
-                <w:rFonts w:ascii="Times New Roman" w:eastAsia="Times New Roman" w:hAnsi="Times New Roman" w:cs="Times New Roman"/>
-              </w:rPr>
-              <w:t xml:space="preserve"> sur les tables de ma base de données.</w:t>
+              <w:t xml:space="preserve">   gestion du Crud sur les tables de ma base de données.</w:t>
             </w:r>
           </w:p>
           <w:p>
@@ -12075,35 +11654,7 @@
               <w:rPr>
                 <w:rFonts w:ascii="Times New Roman" w:eastAsia="Times New Roman" w:hAnsi="Times New Roman" w:cs="Times New Roman"/>
               </w:rPr>
-              <w:t xml:space="preserve">   J’ai créé des contrôleurs Symfony pour l’affichage des données du site dans mes </w:t>
-            </w:r>
-            <w:proofErr w:type="spellStart"/>
-            <w:r>
-              <w:rPr>
-                <w:rFonts w:ascii="Times New Roman" w:eastAsia="Times New Roman" w:hAnsi="Times New Roman" w:cs="Times New Roman"/>
-              </w:rPr>
-              <w:t>templates</w:t>
-            </w:r>
-            <w:proofErr w:type="spellEnd"/>
-            <w:r>
-              <w:rPr>
-                <w:rFonts w:ascii="Times New Roman" w:eastAsia="Times New Roman" w:hAnsi="Times New Roman" w:cs="Times New Roman"/>
-              </w:rPr>
-              <w:t xml:space="preserve"> </w:t>
-            </w:r>
-            <w:proofErr w:type="spellStart"/>
-            <w:r>
-              <w:rPr>
-                <w:rFonts w:ascii="Times New Roman" w:eastAsia="Times New Roman" w:hAnsi="Times New Roman" w:cs="Times New Roman"/>
-              </w:rPr>
-              <w:t>Twig</w:t>
-            </w:r>
-            <w:proofErr w:type="spellEnd"/>
-            <w:r>
-              <w:rPr>
-                <w:rFonts w:ascii="Times New Roman" w:eastAsia="Times New Roman" w:hAnsi="Times New Roman" w:cs="Times New Roman"/>
-              </w:rPr>
-              <w:t xml:space="preserve"> </w:t>
+              <w:t xml:space="preserve">   J’ai créé des contrôleurs Symfony pour l’affichage des données du site dans mes templates Twig </w:t>
             </w:r>
           </w:p>
           <w:p>
@@ -12163,21 +11714,7 @@
               <w:rPr>
                 <w:rFonts w:ascii="Times New Roman" w:eastAsia="Times New Roman" w:hAnsi="Times New Roman" w:cs="Times New Roman"/>
               </w:rPr>
-              <w:t xml:space="preserve">Ensuite j’ai over ride le bundle </w:t>
-            </w:r>
-            <w:proofErr w:type="spellStart"/>
-            <w:r>
-              <w:rPr>
-                <w:rFonts w:ascii="Times New Roman" w:eastAsia="Times New Roman" w:hAnsi="Times New Roman" w:cs="Times New Roman"/>
-              </w:rPr>
-              <w:t>EasyAdmin</w:t>
-            </w:r>
-            <w:proofErr w:type="spellEnd"/>
-            <w:r>
-              <w:rPr>
-                <w:rFonts w:ascii="Times New Roman" w:eastAsia="Times New Roman" w:hAnsi="Times New Roman" w:cs="Times New Roman"/>
-              </w:rPr>
-              <w:t xml:space="preserve"> pour lui permettre </w:t>
+              <w:t xml:space="preserve">Ensuite j’ai over ride le bundle EasyAdmin pour lui permettre </w:t>
             </w:r>
           </w:p>
           <w:p>
@@ -12205,21 +11742,7 @@
               <w:rPr>
                 <w:rFonts w:ascii="Times New Roman" w:eastAsia="Times New Roman" w:hAnsi="Times New Roman" w:cs="Times New Roman"/>
               </w:rPr>
-              <w:t xml:space="preserve"> d’encoder un </w:t>
-            </w:r>
-            <w:proofErr w:type="spellStart"/>
-            <w:r>
-              <w:rPr>
-                <w:rFonts w:ascii="Times New Roman" w:eastAsia="Times New Roman" w:hAnsi="Times New Roman" w:cs="Times New Roman"/>
-              </w:rPr>
-              <w:t>password</w:t>
-            </w:r>
-            <w:proofErr w:type="spellEnd"/>
-            <w:r>
-              <w:rPr>
-                <w:rFonts w:ascii="Times New Roman" w:eastAsia="Times New Roman" w:hAnsi="Times New Roman" w:cs="Times New Roman"/>
-              </w:rPr>
-              <w:t xml:space="preserve"> au moment de la création ou de la modification d’un administrateur.</w:t>
+              <w:t xml:space="preserve"> d’encoder un password au moment de la création ou de la modification d’un administrateur.</w:t>
             </w:r>
           </w:p>
           <w:p>
@@ -12364,37 +11887,12 @@
                 <w:sz w:val="24"/>
               </w:rPr>
             </w:pPr>
-            <w:proofErr w:type="spellStart"/>
-            <w:r>
-              <w:rPr>
-                <w:color w:val="404040"/>
-                <w:sz w:val="24"/>
-              </w:rPr>
-              <w:t>MySql</w:t>
-            </w:r>
-            <w:proofErr w:type="spellEnd"/>
-            <w:r>
-              <w:rPr>
-                <w:color w:val="404040"/>
-                <w:sz w:val="24"/>
-              </w:rPr>
-              <w:t xml:space="preserve"> </w:t>
-            </w:r>
-            <w:proofErr w:type="spellStart"/>
-            <w:r>
-              <w:rPr>
-                <w:color w:val="404040"/>
-                <w:sz w:val="24"/>
-              </w:rPr>
-              <w:t>WorkBench</w:t>
-            </w:r>
-            <w:proofErr w:type="spellEnd"/>
-            <w:r>
-              <w:rPr>
-                <w:color w:val="404040"/>
-                <w:sz w:val="24"/>
-              </w:rPr>
-              <w:t xml:space="preserve"> pour la gestion de la base de données . </w:t>
+            <w:r>
+              <w:rPr>
+                <w:color w:val="404040"/>
+                <w:sz w:val="24"/>
+              </w:rPr>
+              <w:t xml:space="preserve">MySql WorkBench pour la gestion de la base de données . </w:t>
             </w:r>
           </w:p>
           <w:p>
@@ -12411,23 +11909,7 @@
                 <w:color w:val="404040"/>
                 <w:sz w:val="24"/>
               </w:rPr>
-              <w:t xml:space="preserve">Git </w:t>
-            </w:r>
-            <w:proofErr w:type="spellStart"/>
-            <w:r>
-              <w:rPr>
-                <w:color w:val="404040"/>
-                <w:sz w:val="24"/>
-              </w:rPr>
-              <w:t>Gitlab</w:t>
-            </w:r>
-            <w:proofErr w:type="spellEnd"/>
-            <w:r>
-              <w:rPr>
-                <w:color w:val="404040"/>
-                <w:sz w:val="24"/>
-              </w:rPr>
-              <w:t xml:space="preserve"> pour versionner le projet. </w:t>
+              <w:t xml:space="preserve">Git Gitlab pour versionner le projet. </w:t>
             </w:r>
           </w:p>
           <w:p>
@@ -12444,23 +11926,7 @@
                 <w:color w:val="404040"/>
                 <w:sz w:val="24"/>
               </w:rPr>
-              <w:t xml:space="preserve">Symfony comme Framework </w:t>
-            </w:r>
-            <w:proofErr w:type="spellStart"/>
-            <w:r>
-              <w:rPr>
-                <w:color w:val="404040"/>
-                <w:sz w:val="24"/>
-              </w:rPr>
-              <w:t>Php</w:t>
-            </w:r>
-            <w:proofErr w:type="spellEnd"/>
-            <w:r>
-              <w:rPr>
-                <w:color w:val="404040"/>
-                <w:sz w:val="24"/>
-              </w:rPr>
-              <w:t xml:space="preserve"> de développement. </w:t>
+              <w:t xml:space="preserve">Symfony comme Framework Php de développement. </w:t>
             </w:r>
           </w:p>
           <w:p>
@@ -12477,23 +11943,7 @@
                 <w:color w:val="404040"/>
                 <w:sz w:val="24"/>
               </w:rPr>
-              <w:t xml:space="preserve">Doctrine </w:t>
-            </w:r>
-            <w:proofErr w:type="spellStart"/>
-            <w:r>
-              <w:rPr>
-                <w:color w:val="404040"/>
-                <w:sz w:val="24"/>
-              </w:rPr>
-              <w:t>Orm</w:t>
-            </w:r>
-            <w:proofErr w:type="spellEnd"/>
-            <w:r>
-              <w:rPr>
-                <w:color w:val="404040"/>
-                <w:sz w:val="24"/>
-              </w:rPr>
-              <w:t xml:space="preserve"> pour gérer mes entités. </w:t>
+              <w:t xml:space="preserve">Doctrine Orm pour gérer mes entités. </w:t>
             </w:r>
           </w:p>
           <w:p>
@@ -12505,53 +11955,12 @@
                 <w:sz w:val="24"/>
               </w:rPr>
             </w:pPr>
-            <w:proofErr w:type="spellStart"/>
-            <w:r>
-              <w:rPr>
-                <w:color w:val="404040"/>
-                <w:sz w:val="24"/>
-              </w:rPr>
-              <w:t>WebpackEncoreBundle</w:t>
-            </w:r>
-            <w:proofErr w:type="spellEnd"/>
-            <w:r>
-              <w:rPr>
-                <w:color w:val="404040"/>
-                <w:sz w:val="24"/>
-              </w:rPr>
-              <w:t xml:space="preserve"> pour intégrer un </w:t>
-            </w:r>
-            <w:proofErr w:type="spellStart"/>
-            <w:r>
-              <w:rPr>
-                <w:color w:val="404040"/>
-                <w:sz w:val="24"/>
-              </w:rPr>
-              <w:t>pré-processeur</w:t>
-            </w:r>
-            <w:proofErr w:type="spellEnd"/>
-            <w:r>
-              <w:rPr>
-                <w:color w:val="404040"/>
-                <w:sz w:val="24"/>
-              </w:rPr>
-              <w:t xml:space="preserve"> </w:t>
-            </w:r>
-            <w:proofErr w:type="spellStart"/>
-            <w:r>
-              <w:rPr>
-                <w:color w:val="404040"/>
-                <w:sz w:val="24"/>
-              </w:rPr>
-              <w:t>Sass</w:t>
-            </w:r>
-            <w:proofErr w:type="spellEnd"/>
-            <w:r>
-              <w:rPr>
-                <w:color w:val="404040"/>
-                <w:sz w:val="24"/>
-              </w:rPr>
-              <w:t xml:space="preserve"> dans l’application. </w:t>
+            <w:r>
+              <w:rPr>
+                <w:color w:val="404040"/>
+                <w:sz w:val="24"/>
+              </w:rPr>
+              <w:t xml:space="preserve">WebpackEncoreBundle pour intégrer un pré-processeur Sass dans l’application. </w:t>
             </w:r>
           </w:p>
           <w:p>
@@ -12562,37 +11971,12 @@
                 <w:rFonts w:ascii="Times New Roman" w:hAnsi="Times New Roman"/>
               </w:rPr>
             </w:pPr>
-            <w:proofErr w:type="spellStart"/>
-            <w:r>
-              <w:rPr>
-                <w:color w:val="404040"/>
-                <w:sz w:val="24"/>
-              </w:rPr>
-              <w:t>EasyAdminBundle</w:t>
-            </w:r>
-            <w:proofErr w:type="spellEnd"/>
-            <w:r>
-              <w:rPr>
-                <w:color w:val="404040"/>
-                <w:sz w:val="24"/>
-              </w:rPr>
-              <w:t xml:space="preserve"> pour créer un </w:t>
-            </w:r>
-            <w:proofErr w:type="spellStart"/>
-            <w:r>
-              <w:rPr>
-                <w:color w:val="404040"/>
-                <w:sz w:val="24"/>
-              </w:rPr>
-              <w:t>backOffice</w:t>
-            </w:r>
-            <w:proofErr w:type="spellEnd"/>
-            <w:r>
-              <w:rPr>
-                <w:color w:val="404040"/>
-                <w:sz w:val="24"/>
-              </w:rPr>
-              <w:t xml:space="preserve"> d’administration de mes entités</w:t>
+            <w:r>
+              <w:rPr>
+                <w:color w:val="404040"/>
+                <w:sz w:val="24"/>
+              </w:rPr>
+              <w:t>EasyAdminBundle pour créer un backOffice d’administration de mes entités</w:t>
             </w:r>
             <w:r>
               <w:t>.</w:t>
@@ -13135,7 +12519,6 @@
                   <w:docPart w:val="D711356A60C94DAFAA4F81950E236070"/>
                 </w:placeholder>
               </w:sdtPr>
-              <w:sdtEndPr/>
               <w:sdtContent>
                 <w:r>
                   <w:rPr>
@@ -13284,7 +12667,6 @@
                   <w:calendar w:val="gregorian"/>
                 </w:date>
               </w:sdtPr>
-              <w:sdtEndPr/>
               <w:sdtContent>
                 <w:r>
                   <w:rPr>
@@ -13371,7 +12753,6 @@
                   <w:calendar w:val="gregorian"/>
                 </w:date>
               </w:sdtPr>
-              <w:sdtEndPr/>
               <w:sdtContent>
                 <w:r>
                   <w:rPr>
@@ -13592,7 +12973,6 @@
               </w:rPr>
               <w:t xml:space="preserve"> </w:t>
             </w:r>
-            <w:proofErr w:type="spellStart"/>
             <w:r>
               <w:rPr>
                 <w:color w:val="404040"/>
@@ -13600,7 +12980,6 @@
               </w:rPr>
               <w:t>github</w:t>
             </w:r>
-            <w:proofErr w:type="spellEnd"/>
             <w:r>
               <w:rPr>
                 <w:color w:val="404040"/>
@@ -14099,7 +13478,6 @@
               <w:calendar w:val="gregorian"/>
             </w:date>
           </w:sdtPr>
-          <w:sdtEndPr/>
           <w:sdtContent>
             <w:tc>
               <w:tcPr>
@@ -14228,20 +13606,8 @@
                     <w:szCs w:val="20"/>
                     <w:shd w:val="clear" w:color="auto" w:fill="BFBFBF" w:themeFill="background1" w:themeFillShade="BF"/>
                   </w:rPr>
-                  <w:t xml:space="preserve">Open </w:t>
+                  <w:t>Open Classrooms</w:t>
                 </w:r>
-                <w:proofErr w:type="spellStart"/>
-                <w:r>
-                  <w:rPr>
-                    <w:rFonts w:cstheme="minorHAnsi"/>
-                    <w:color w:val="404040" w:themeColor="text1" w:themeTint="BF"/>
-                    <w:sz w:val="20"/>
-                    <w:szCs w:val="20"/>
-                    <w:shd w:val="clear" w:color="auto" w:fill="BFBFBF" w:themeFill="background1" w:themeFillShade="BF"/>
-                  </w:rPr>
-                  <w:t>Classrooms</w:t>
-                </w:r>
-                <w:proofErr w:type="spellEnd"/>
               </w:p>
             </w:tc>
           </w:sdtContent>
@@ -14264,7 +13630,6 @@
               <w:calendar w:val="gregorian"/>
             </w:date>
           </w:sdtPr>
-          <w:sdtEndPr/>
           <w:sdtContent>
             <w:tc>
               <w:tcPr>
@@ -14373,7 +13738,6 @@
               </w:rPr>
               <w:t xml:space="preserve"> </w:t>
             </w:r>
-            <w:proofErr w:type="spellStart"/>
             <w:r>
               <w:rPr>
                 <w:b/>
@@ -14382,7 +13746,6 @@
               </w:rPr>
               <w:t>MySql</w:t>
             </w:r>
-            <w:proofErr w:type="spellEnd"/>
           </w:p>
         </w:tc>
         <w:sdt>
@@ -14455,20 +13818,8 @@
                         <w:szCs w:val="20"/>
                         <w:shd w:val="clear" w:color="auto" w:fill="BFBFBF" w:themeFill="background1" w:themeFillShade="BF"/>
                       </w:rPr>
-                      <w:t xml:space="preserve">Open </w:t>
+                      <w:t>Open Classrooms</w:t>
                     </w:r>
-                    <w:proofErr w:type="spellStart"/>
-                    <w:r>
-                      <w:rPr>
-                        <w:rFonts w:cstheme="minorHAnsi"/>
-                        <w:color w:val="404040" w:themeColor="text1" w:themeTint="BF"/>
-                        <w:sz w:val="20"/>
-                        <w:szCs w:val="20"/>
-                        <w:shd w:val="clear" w:color="auto" w:fill="BFBFBF" w:themeFill="background1" w:themeFillShade="BF"/>
-                      </w:rPr>
-                      <w:t>Classrooms</w:t>
-                    </w:r>
-                    <w:proofErr w:type="spellEnd"/>
                   </w:p>
                 </w:tc>
               </w:sdtContent>
@@ -14493,7 +13844,6 @@
               <w:calendar w:val="gregorian"/>
             </w:date>
           </w:sdtPr>
-          <w:sdtEndPr/>
           <w:sdtContent>
             <w:tc>
               <w:tcPr>
@@ -14633,20 +13983,8 @@
                         <w:szCs w:val="20"/>
                         <w:shd w:val="clear" w:color="auto" w:fill="BFBFBF" w:themeFill="background1" w:themeFillShade="BF"/>
                       </w:rPr>
-                      <w:t xml:space="preserve">Open </w:t>
+                      <w:t>Open Classrooms</w:t>
                     </w:r>
-                    <w:proofErr w:type="spellStart"/>
-                    <w:r>
-                      <w:rPr>
-                        <w:rFonts w:cstheme="minorHAnsi"/>
-                        <w:color w:val="404040" w:themeColor="text1" w:themeTint="BF"/>
-                        <w:sz w:val="20"/>
-                        <w:szCs w:val="20"/>
-                        <w:shd w:val="clear" w:color="auto" w:fill="BFBFBF" w:themeFill="background1" w:themeFillShade="BF"/>
-                      </w:rPr>
-                      <w:t>Classrooms</w:t>
-                    </w:r>
-                    <w:proofErr w:type="spellEnd"/>
                   </w:p>
                 </w:tc>
               </w:sdtContent>
@@ -14671,7 +14009,6 @@
               <w:calendar w:val="gregorian"/>
             </w:date>
           </w:sdtPr>
-          <w:sdtEndPr/>
           <w:sdtContent>
             <w:tc>
               <w:tcPr>
@@ -14794,20 +14131,8 @@
                     <w:szCs w:val="20"/>
                     <w:shd w:val="clear" w:color="auto" w:fill="BFBFBF" w:themeFill="background1" w:themeFillShade="BF"/>
                   </w:rPr>
-                  <w:t xml:space="preserve">Open </w:t>
+                  <w:t>Open Classrooms</w:t>
                 </w:r>
-                <w:proofErr w:type="spellStart"/>
-                <w:r>
-                  <w:rPr>
-                    <w:rFonts w:cstheme="minorHAnsi"/>
-                    <w:color w:val="404040" w:themeColor="text1" w:themeTint="BF"/>
-                    <w:sz w:val="20"/>
-                    <w:szCs w:val="20"/>
-                    <w:shd w:val="clear" w:color="auto" w:fill="BFBFBF" w:themeFill="background1" w:themeFillShade="BF"/>
-                  </w:rPr>
-                  <w:t>Classrooms</w:t>
-                </w:r>
-                <w:proofErr w:type="spellEnd"/>
               </w:p>
             </w:tc>
           </w:sdtContent>
@@ -14873,25 +14198,7 @@
                   <w:color w:val="404040"/>
                   <w:sz w:val="20"/>
                 </w:rPr>
-                <w:t xml:space="preserve">Construisez un site web à l’aide du </w:t>
-              </w:r>
-              <w:proofErr w:type="spellStart"/>
-              <w:r>
-                <w:rPr>
-                  <w:b/>
-                  <w:color w:val="404040"/>
-                  <w:sz w:val="20"/>
-                </w:rPr>
-                <w:t>framework</w:t>
-              </w:r>
-              <w:proofErr w:type="spellEnd"/>
-              <w:r>
-                <w:rPr>
-                  <w:b/>
-                  <w:color w:val="404040"/>
-                  <w:sz w:val="20"/>
-                </w:rPr>
-                <w:t xml:space="preserve"> Symfony 5</w:t>
+                <w:t>Construisez un site web à l’aide du framework Symfony 5</w:t>
               </w:r>
             </w:hyperlink>
           </w:p>
@@ -14948,20 +14255,8 @@
                     <w:szCs w:val="20"/>
                     <w:shd w:val="clear" w:color="auto" w:fill="BFBFBF" w:themeFill="background1" w:themeFillShade="BF"/>
                   </w:rPr>
-                  <w:t xml:space="preserve">Open </w:t>
+                  <w:t>Open Classrooms</w:t>
                 </w:r>
-                <w:proofErr w:type="spellStart"/>
-                <w:r>
-                  <w:rPr>
-                    <w:rFonts w:cstheme="minorHAnsi"/>
-                    <w:color w:val="404040" w:themeColor="text1" w:themeTint="BF"/>
-                    <w:sz w:val="20"/>
-                    <w:szCs w:val="20"/>
-                    <w:shd w:val="clear" w:color="auto" w:fill="BFBFBF" w:themeFill="background1" w:themeFillShade="BF"/>
-                  </w:rPr>
-                  <w:t>Classrooms</w:t>
-                </w:r>
-                <w:proofErr w:type="spellEnd"/>
               </w:p>
             </w:tc>
           </w:sdtContent>
@@ -15084,20 +14379,8 @@
                     <w:szCs w:val="20"/>
                     <w:shd w:val="clear" w:color="auto" w:fill="BFBFBF" w:themeFill="background1" w:themeFillShade="BF"/>
                   </w:rPr>
-                  <w:t xml:space="preserve">Open </w:t>
+                  <w:t>Open Classrooms</w:t>
                 </w:r>
-                <w:proofErr w:type="spellStart"/>
-                <w:r>
-                  <w:rPr>
-                    <w:rFonts w:cstheme="minorHAnsi"/>
-                    <w:color w:val="404040" w:themeColor="text1" w:themeTint="BF"/>
-                    <w:sz w:val="20"/>
-                    <w:szCs w:val="20"/>
-                    <w:shd w:val="clear" w:color="auto" w:fill="BFBFBF" w:themeFill="background1" w:themeFillShade="BF"/>
-                  </w:rPr>
-                  <w:t>Classrooms</w:t>
-                </w:r>
-                <w:proofErr w:type="spellEnd"/>
               </w:p>
             </w:tc>
           </w:sdtContent>
@@ -15827,7 +15110,6 @@
                               <w:tag w:val="Déclaration_fait à :"/>
                               <w:id w:val="1639756654"/>
                             </w:sdtPr>
-                            <w:sdtEndPr/>
                             <w:sdtContent>
                               <w:p>
                                 <w:pPr>
@@ -15881,7 +15163,6 @@
                         <w:tag w:val="Déclaration_fait à :"/>
                         <w:id w:val="1639756654"/>
                       </w:sdtPr>
-                      <w:sdtEndPr/>
                       <w:sdtContent>
                         <w:p>
                           <w:pPr>
@@ -15979,7 +15260,6 @@
                                 <w:calendar w:val="gregorian"/>
                               </w:date>
                             </w:sdtPr>
-                            <w:sdtEndPr/>
                             <w:sdtContent>
                               <w:p>
                                 <w:pPr>
@@ -16063,7 +15343,6 @@
                           <w:calendar w:val="gregorian"/>
                         </w:date>
                       </w:sdtPr>
-                      <w:sdtEndPr/>
                       <w:sdtContent>
                         <w:p>
                           <w:pPr>
@@ -16501,7 +15780,6 @@
             <w:id w:val="-731234241"/>
             <w:showingPlcHdr/>
           </w:sdtPr>
-          <w:sdtEndPr/>
           <w:sdtContent>
             <w:tc>
               <w:tcPr>
@@ -21545,6 +20823,7 @@
     <w:rsid w:val="00A218B7"/>
     <w:rsid w:val="00B92A5D"/>
     <w:rsid w:val="00BB40B2"/>
+    <w:rsid w:val="00D314CD"/>
     <w:rsid w:val="00DC7238"/>
     <w:rsid w:val="00E80FF6"/>
     <w:rsid w:val="00F341BD"/>

</xml_diff>